<commit_message>
edit VIRTUAL REALITY AND AUGMENTED REALITY and add new.md
</commit_message>
<xml_diff>
--- a/VIRTUAL REALITY AND AUGMENTED REALITY.docx
+++ b/VIRTUAL REALITY AND AUGMENTED REALITY.docx
@@ -311,26 +311,19 @@
           <w:szCs w:val="24"/>
         </w:rPr>
       </w:pPr>
-      <w:r>
+    </w:p>
+    <w:p>
+      <w:pPr>
+        <w:shd w:val="clear" w:color="auto" w:fill="FFFFFF"/>
+        <w:spacing w:after="300"/>
+        <w:jc w:val="both"/>
         <w:rPr>
           <w:rFonts w:ascii="Arial" w:eastAsia="Times New Roman" w:hAnsi="Arial" w:cs="Arial"/>
           <w:color w:val="000000"/>
           <w:sz w:val="29"/>
           <w:szCs w:val="29"/>
         </w:rPr>
-        <w:t> </w:t>
-      </w:r>
-      <w:r>
-        <w:rPr>
-          <w:rFonts w:ascii="Times New Roman" w:eastAsia="Times New Roman" w:hAnsi="Times New Roman" w:cs="Times New Roman"/>
-          <w:b/>
-          <w:bCs/>
-          <w:color w:val="000000"/>
-          <w:sz w:val="24"/>
-          <w:szCs w:val="24"/>
-        </w:rPr>
-        <w:t>Augmented Reality vs. Virtual Reality</w:t>
-      </w:r>
+      </w:pPr>
     </w:p>
     <w:p>
       <w:pPr>
@@ -338,237 +331,20 @@
         <w:spacing w:after="300"/>
         <w:jc w:val="both"/>
         <w:rPr>
-          <w:rFonts w:ascii="Times New Roman" w:eastAsia="Times New Roman" w:hAnsi="Times New Roman" w:cs="Times New Roman"/>
-          <w:color w:val="000000"/>
-          <w:sz w:val="24"/>
-          <w:szCs w:val="24"/>
-        </w:rPr>
-      </w:pPr>
-      <w:r>
-        <w:rPr>
-          <w:rFonts w:ascii="Times New Roman" w:eastAsia="Times New Roman" w:hAnsi="Times New Roman" w:cs="Times New Roman"/>
-          <w:color w:val="000000"/>
-          <w:sz w:val="24"/>
-          <w:szCs w:val="24"/>
-        </w:rPr>
-        <w:t>Augmented reality and virtual reality are inverse reflections of one in another with what each technology seeks to accomplish and deliver for the user. Virtual reality offers a digital recreation of a real life setting, while augmented reality delivers virtual elements as an overlay to the real world.</w:t>
-      </w:r>
-    </w:p>
-    <w:p>
-      <w:pPr>
-        <w:pStyle w:val="NormalWeb"/>
-        <w:shd w:val="clear" w:color="auto" w:fill="FFFFFF"/>
-        <w:spacing w:before="0" w:beforeAutospacing="0" w:after="300" w:afterAutospacing="0" w:line="276" w:lineRule="auto"/>
-        <w:jc w:val="both"/>
-        <w:rPr>
-          <w:shd w:val="clear" w:color="auto" w:fill="FFFFFF"/>
-        </w:rPr>
-      </w:pPr>
-      <w:r>
-        <w:rPr>
-          <w:shd w:val="clear" w:color="auto" w:fill="FFFFFF"/>
-        </w:rPr>
-        <w:lastRenderedPageBreak/>
-        <w:t>Virtual Reality (VR) immerses the user in an environment while Augment Reality (AR) enhances their environment. Although VR has primarily been used for gaming thus far, it has also been used for training, as with VirtualShip, a simulation software used to train U.S. Navy, Army and Coast Guard ship captains. The popular Pokemon Go is an example of AR.</w:t>
-      </w:r>
-    </w:p>
-    <w:p>
-      <w:pPr>
-        <w:pStyle w:val="NormalWeb"/>
-        <w:shd w:val="clear" w:color="auto" w:fill="FFFFFF"/>
-        <w:spacing w:before="0" w:beforeAutospacing="0" w:after="300" w:afterAutospacing="0" w:line="276" w:lineRule="auto"/>
-        <w:jc w:val="both"/>
-      </w:pPr>
-      <w:r>
-        <w:t>Virtual Reality is usually delivered to the user through a head-mounted, or hand-held controller. This equipment connects people to the virtual reality, and allows them to control and navigate their actions in an environment meant to simulate the real world.</w:t>
-      </w:r>
-    </w:p>
-    <w:p>
-      <w:pPr>
-        <w:pStyle w:val="NormalWeb"/>
-        <w:shd w:val="clear" w:color="auto" w:fill="FFFFFF"/>
-        <w:spacing w:before="0" w:beforeAutospacing="0" w:after="300" w:afterAutospacing="0" w:line="276" w:lineRule="auto"/>
-        <w:jc w:val="both"/>
-      </w:pPr>
-      <w:r>
-        <w:t>Augmented reality is being used more and more in mobile devices such as laptops, smart phones, and tablets to change how the real world and digital images, graphics intersect and interact.</w:t>
-      </w:r>
-    </w:p>
-    <w:p>
-      <w:pPr>
-        <w:pStyle w:val="NormalWeb"/>
-        <w:shd w:val="clear" w:color="auto" w:fill="FFFFFF"/>
-        <w:spacing w:before="0" w:beforeAutospacing="0" w:after="300" w:afterAutospacing="0" w:line="276" w:lineRule="auto"/>
-        <w:jc w:val="both"/>
-      </w:pPr>
-    </w:p>
-    <w:p>
-      <w:pPr>
-        <w:pStyle w:val="NormalWeb"/>
-        <w:shd w:val="clear" w:color="auto" w:fill="FFFFFF"/>
-        <w:spacing w:before="0" w:beforeAutospacing="0" w:after="300" w:afterAutospacing="0"/>
-        <w:jc w:val="right"/>
-        <w:rPr>
-          <w:b/>
-        </w:rPr>
-      </w:pPr>
-      <w:r>
-        <w:tab/>
-      </w:r>
-      <w:r>
-        <w:rPr>
-          <w:b/>
-        </w:rPr>
-        <w:t>CHAGAMREDDY SWAPNA</w:t>
-      </w:r>
-    </w:p>
-    <w:p>
-      <w:pPr>
-        <w:pStyle w:val="NormalWeb"/>
-        <w:shd w:val="clear" w:color="auto" w:fill="FFFFFF"/>
-        <w:spacing w:before="0" w:beforeAutospacing="0" w:after="300" w:afterAutospacing="0"/>
-        <w:ind w:firstLine="720"/>
-        <w:jc w:val="center"/>
-        <w:rPr>
-          <w:b/>
-        </w:rPr>
-      </w:pPr>
-      <w:r>
-        <w:rPr>
-          <w:b/>
-        </w:rPr>
-        <w:t xml:space="preserve">                                                                                   179X1A0515</w:t>
-      </w:r>
-    </w:p>
-    <w:p>
-      <w:pPr>
-        <w:pStyle w:val="NormalWeb"/>
-        <w:shd w:val="clear" w:color="auto" w:fill="FFFFFF"/>
-        <w:spacing w:before="0" w:beforeAutospacing="0" w:after="300" w:afterAutospacing="0"/>
-        <w:jc w:val="center"/>
-        <w:rPr>
-          <w:b/>
-        </w:rPr>
-      </w:pPr>
-      <w:r>
-        <w:tab/>
-      </w:r>
-      <w:r>
-        <w:tab/>
-      </w:r>
-      <w:r>
-        <w:tab/>
-      </w:r>
-      <w:r>
-        <w:tab/>
-      </w:r>
-      <w:r>
-        <w:tab/>
-      </w:r>
-      <w:r>
-        <w:tab/>
-      </w:r>
-      <w:r>
-        <w:tab/>
-        <w:t xml:space="preserve">                        </w:t>
-      </w:r>
-      <w:r>
-        <w:rPr>
-          <w:b/>
-        </w:rPr>
-        <w:t>III B.TECH CSE-C</w:t>
-      </w:r>
-    </w:p>
-    <w:p>
-      <w:pPr>
-        <w:shd w:val="clear" w:color="auto" w:fill="FFFFFF"/>
-        <w:spacing w:after="300"/>
-        <w:jc w:val="both"/>
-        <w:rPr>
-          <w:rFonts w:ascii="Times New Roman" w:eastAsia="Times New Roman" w:hAnsi="Times New Roman" w:cs="Times New Roman"/>
-          <w:color w:val="000000"/>
-          <w:sz w:val="24"/>
-          <w:szCs w:val="24"/>
-        </w:rPr>
-      </w:pPr>
-    </w:p>
-    <w:p>
-      <w:pPr>
-        <w:shd w:val="clear" w:color="auto" w:fill="FFFFFF"/>
-        <w:spacing w:after="300"/>
-        <w:jc w:val="both"/>
+          <w:rFonts w:ascii="Times New Roman" w:hAnsi="Times New Roman" w:cs="Times New Roman"/>
+          <w:sz w:val="24"/>
+          <w:szCs w:val="24"/>
+        </w:rPr>
+      </w:pPr>
+      <w:r>
         <w:rPr>
           <w:rFonts w:ascii="Arial" w:eastAsia="Times New Roman" w:hAnsi="Arial" w:cs="Arial"/>
           <w:color w:val="000000"/>
           <w:sz w:val="29"/>
           <w:szCs w:val="29"/>
         </w:rPr>
-      </w:pPr>
-    </w:p>
-    <w:p>
-      <w:pPr>
-        <w:shd w:val="clear" w:color="auto" w:fill="FFFFFF"/>
-        <w:spacing w:after="300"/>
-        <w:jc w:val="both"/>
-        <w:rPr>
-          <w:rFonts w:ascii="Arial" w:eastAsia="Times New Roman" w:hAnsi="Arial" w:cs="Arial"/>
-          <w:color w:val="000000"/>
-          <w:sz w:val="29"/>
-          <w:szCs w:val="29"/>
-        </w:rPr>
-      </w:pPr>
-      <w:r>
-        <w:rPr>
-          <w:rFonts w:ascii="Arial" w:eastAsia="Times New Roman" w:hAnsi="Arial" w:cs="Arial"/>
-          <w:color w:val="000000"/>
-          <w:sz w:val="29"/>
-          <w:szCs w:val="29"/>
-        </w:rPr>
         <w:t> </w:t>
       </w:r>
-    </w:p>
-    <w:p>
-      <w:pPr>
-        <w:pStyle w:val="NormalWeb"/>
-        <w:shd w:val="clear" w:color="auto" w:fill="FFFFFF"/>
-        <w:spacing w:before="0" w:beforeAutospacing="0" w:after="390" w:afterAutospacing="0" w:line="276" w:lineRule="auto"/>
-        <w:jc w:val="both"/>
-        <w:rPr>
-          <w:b/>
-          <w:sz w:val="28"/>
-          <w:szCs w:val="28"/>
-        </w:rPr>
-      </w:pPr>
-    </w:p>
-    <w:p>
-      <w:pPr>
-        <w:jc w:val="both"/>
-        <w:rPr>
-          <w:rFonts w:ascii="Times New Roman" w:hAnsi="Times New Roman" w:cs="Times New Roman"/>
-          <w:b/>
-          <w:sz w:val="28"/>
-          <w:szCs w:val="28"/>
-        </w:rPr>
-      </w:pPr>
-      <w:r>
-        <w:rPr>
-          <w:rFonts w:ascii="Times New Roman" w:hAnsi="Times New Roman" w:cs="Times New Roman"/>
-          <w:b/>
-          <w:sz w:val="28"/>
-          <w:szCs w:val="28"/>
-        </w:rPr>
-        <w:br/>
-      </w:r>
-    </w:p>
-    <w:p>
-      <w:pPr>
-        <w:jc w:val="both"/>
-        <w:rPr>
-          <w:rFonts w:ascii="Times New Roman" w:hAnsi="Times New Roman" w:cs="Times New Roman"/>
-          <w:sz w:val="24"/>
-          <w:szCs w:val="24"/>
-        </w:rPr>
-      </w:pPr>
     </w:p>
     <w:sectPr>
       <w:pgSz w:w="11907" w:h="16839" w:code="9"/>

</xml_diff>